<commit_message>
Add content to study site section
</commit_message>
<xml_diff>
--- a/documents/manuscript/custom-reference.docx
+++ b/documents/manuscript/custom-reference.docx
@@ -5,12 +5,18 @@
     <w:p>
       <w:pPr>
         <w:pStyle w:val="Title"/>
-        <w:spacing w:line="360" w:lineRule="auto"/>
         <w:rPr>
           <w:rFonts w:cs="Times New Roman"/>
           <w:szCs w:val="24"/>
         </w:rPr>
       </w:pPr>
+      <w:r>
+        <w:rPr>
+          <w:rFonts w:cs="Times New Roman"/>
+          <w:szCs w:val="24"/>
+        </w:rPr>
+        <w:t xml:space="preserve"> Ti</w:t>
+      </w:r>
       <w:bookmarkStart w:id="0" w:name="_GoBack"/>
       <w:bookmarkEnd w:id="0"/>
       <w:r>
@@ -18,13 +24,12 @@
           <w:rFonts w:cs="Times New Roman"/>
           <w:szCs w:val="24"/>
         </w:rPr>
-        <w:t xml:space="preserve"> Title </w:t>
+        <w:t xml:space="preserve">tle </w:t>
       </w:r>
     </w:p>
     <w:p>
       <w:pPr>
         <w:pStyle w:val="Subtitle"/>
-        <w:spacing w:line="360" w:lineRule="auto"/>
         <w:rPr>
           <w:rFonts w:cs="Times New Roman"/>
           <w:sz w:val="24"/>
@@ -89,7 +94,6 @@
     <w:p>
       <w:pPr>
         <w:pStyle w:val="Heading1"/>
-        <w:spacing w:line="360" w:lineRule="auto"/>
         <w:rPr>
           <w:rFonts w:cs="Times New Roman"/>
           <w:szCs w:val="24"/>
@@ -108,19 +112,16 @@
     <w:p>
       <w:pPr>
         <w:pStyle w:val="Heading2"/>
-        <w:spacing w:line="360" w:lineRule="auto"/>
-        <w:rPr>
-          <w:rFonts w:cs="Times New Roman"/>
-          <w:szCs w:val="24"/>
-        </w:rPr>
       </w:pPr>
       <w:bookmarkStart w:id="2" w:name="heading-2"/>
       <w:r>
-        <w:rPr>
-          <w:rFonts w:cs="Times New Roman"/>
-          <w:szCs w:val="24"/>
-        </w:rPr>
-        <w:t xml:space="preserve"> Heading 2 </w:t>
+        <w:t xml:space="preserve"> </w:t>
+      </w:r>
+      <w:r>
+        <w:t>Heading</w:t>
+      </w:r>
+      <w:r>
+        <w:t xml:space="preserve"> 2 </w:t>
       </w:r>
       <w:bookmarkEnd w:id="2"/>
     </w:p>
@@ -1095,11 +1096,11 @@
     <w:next w:val="BodyText"/>
     <w:uiPriority w:val="9"/>
     <w:qFormat/>
-    <w:rsid w:val="00A77862"/>
+    <w:rsid w:val="00A57D73"/>
     <w:pPr>
       <w:keepNext/>
       <w:keepLines/>
-      <w:spacing w:before="480" w:after="0"/>
+      <w:spacing w:after="0" w:line="360" w:lineRule="auto"/>
       <w:jc w:val="center"/>
       <w:outlineLvl w:val="0"/>
     </w:pPr>
@@ -1117,11 +1118,11 @@
     <w:uiPriority w:val="9"/>
     <w:unhideWhenUsed/>
     <w:qFormat/>
-    <w:rsid w:val="00A77862"/>
+    <w:rsid w:val="00A57D73"/>
     <w:pPr>
       <w:keepNext/>
       <w:keepLines/>
-      <w:spacing w:before="200" w:after="0"/>
+      <w:spacing w:before="200" w:after="0" w:line="360" w:lineRule="auto"/>
       <w:outlineLvl w:val="1"/>
     </w:pPr>
     <w:rPr>
@@ -1323,11 +1324,11 @@
     <w:basedOn w:val="Normal"/>
     <w:next w:val="BodyText"/>
     <w:qFormat/>
-    <w:rsid w:val="00846CF6"/>
+    <w:rsid w:val="0016572D"/>
     <w:pPr>
       <w:keepNext/>
       <w:keepLines/>
-      <w:spacing w:after="0"/>
+      <w:spacing w:after="0" w:line="360" w:lineRule="auto"/>
       <w:jc w:val="center"/>
     </w:pPr>
     <w:rPr>

</xml_diff>

<commit_message>
Improve formatting of references
</commit_message>
<xml_diff>
--- a/documents/manuscript/custom-reference.docx
+++ b/documents/manuscript/custom-reference.docx
@@ -15,16 +15,7 @@
           <w:rFonts w:cs="Times New Roman"/>
           <w:szCs w:val="24"/>
         </w:rPr>
-        <w:t xml:space="preserve"> Ti</w:t>
-      </w:r>
-      <w:bookmarkStart w:id="0" w:name="_GoBack"/>
-      <w:bookmarkEnd w:id="0"/>
-      <w:r>
-        <w:rPr>
-          <w:rFonts w:cs="Times New Roman"/>
-          <w:szCs w:val="24"/>
-        </w:rPr>
-        <w:t xml:space="preserve">tle </w:t>
+        <w:t xml:space="preserve"> Title </w:t>
       </w:r>
     </w:p>
     <w:p>
@@ -99,7 +90,7 @@
           <w:szCs w:val="24"/>
         </w:rPr>
       </w:pPr>
-      <w:bookmarkStart w:id="1" w:name="heading-1"/>
+      <w:bookmarkStart w:id="0" w:name="heading-1"/>
       <w:r>
         <w:rPr>
           <w:rFonts w:cs="Times New Roman"/>
@@ -107,23 +98,23 @@
         </w:rPr>
         <w:t xml:space="preserve"> Heading 1 </w:t>
       </w:r>
+      <w:bookmarkEnd w:id="0"/>
+    </w:p>
+    <w:p>
+      <w:pPr>
+        <w:pStyle w:val="Heading2"/>
+      </w:pPr>
+      <w:bookmarkStart w:id="1" w:name="heading-2"/>
+      <w:r>
+        <w:t xml:space="preserve"> </w:t>
+      </w:r>
+      <w:r>
+        <w:t>Heading</w:t>
+      </w:r>
+      <w:r>
+        <w:t xml:space="preserve"> 2 </w:t>
+      </w:r>
       <w:bookmarkEnd w:id="1"/>
-    </w:p>
-    <w:p>
-      <w:pPr>
-        <w:pStyle w:val="Heading2"/>
-      </w:pPr>
-      <w:bookmarkStart w:id="2" w:name="heading-2"/>
-      <w:r>
-        <w:t xml:space="preserve"> </w:t>
-      </w:r>
-      <w:r>
-        <w:t>Heading</w:t>
-      </w:r>
-      <w:r>
-        <w:t xml:space="preserve"> 2 </w:t>
-      </w:r>
-      <w:bookmarkEnd w:id="2"/>
     </w:p>
     <w:p>
       <w:pPr>
@@ -133,7 +124,7 @@
           <w:szCs w:val="24"/>
         </w:rPr>
       </w:pPr>
-      <w:bookmarkStart w:id="3" w:name="heading-3"/>
+      <w:bookmarkStart w:id="2" w:name="heading-3"/>
       <w:r>
         <w:rPr>
           <w:rFonts w:cs="Times New Roman"/>
@@ -141,7 +132,7 @@
         </w:rPr>
         <w:t xml:space="preserve"> Heading 3 </w:t>
       </w:r>
-      <w:bookmarkEnd w:id="3"/>
+      <w:bookmarkEnd w:id="2"/>
     </w:p>
     <w:p>
       <w:pPr>
@@ -152,7 +143,7 @@
           <w:color w:val="auto"/>
         </w:rPr>
       </w:pPr>
-      <w:bookmarkStart w:id="4" w:name="heading-4"/>
+      <w:bookmarkStart w:id="3" w:name="heading-4"/>
       <w:r>
         <w:rPr>
           <w:rFonts w:ascii="Times New Roman" w:hAnsi="Times New Roman" w:cs="Times New Roman"/>
@@ -160,7 +151,7 @@
         </w:rPr>
         <w:t xml:space="preserve"> Heading 4 </w:t>
       </w:r>
-      <w:bookmarkEnd w:id="4"/>
+      <w:bookmarkEnd w:id="3"/>
     </w:p>
     <w:p>
       <w:pPr>
@@ -171,7 +162,7 @@
           <w:color w:val="auto"/>
         </w:rPr>
       </w:pPr>
-      <w:bookmarkStart w:id="5" w:name="heading-5"/>
+      <w:bookmarkStart w:id="4" w:name="heading-5"/>
       <w:r>
         <w:rPr>
           <w:rFonts w:ascii="Times New Roman" w:hAnsi="Times New Roman" w:cs="Times New Roman"/>
@@ -179,7 +170,7 @@
         </w:rPr>
         <w:t xml:space="preserve"> Heading 5 </w:t>
       </w:r>
-      <w:bookmarkEnd w:id="5"/>
+      <w:bookmarkEnd w:id="4"/>
     </w:p>
     <w:p>
       <w:pPr>
@@ -190,7 +181,7 @@
           <w:color w:val="auto"/>
         </w:rPr>
       </w:pPr>
-      <w:bookmarkStart w:id="6" w:name="heading-6"/>
+      <w:bookmarkStart w:id="5" w:name="heading-6"/>
       <w:r>
         <w:rPr>
           <w:rFonts w:ascii="Times New Roman" w:hAnsi="Times New Roman" w:cs="Times New Roman"/>
@@ -198,7 +189,7 @@
         </w:rPr>
         <w:t xml:space="preserve"> Heading 6 </w:t>
       </w:r>
-      <w:bookmarkEnd w:id="6"/>
+      <w:bookmarkEnd w:id="5"/>
     </w:p>
     <w:p>
       <w:pPr>
@@ -209,7 +200,7 @@
           <w:color w:val="auto"/>
         </w:rPr>
       </w:pPr>
-      <w:bookmarkStart w:id="7" w:name="heading-7"/>
+      <w:bookmarkStart w:id="6" w:name="heading-7"/>
       <w:r>
         <w:rPr>
           <w:rFonts w:ascii="Times New Roman" w:hAnsi="Times New Roman" w:cs="Times New Roman"/>
@@ -217,7 +208,7 @@
         </w:rPr>
         <w:t xml:space="preserve"> Heading 7 </w:t>
       </w:r>
-      <w:bookmarkEnd w:id="7"/>
+      <w:bookmarkEnd w:id="6"/>
     </w:p>
     <w:p>
       <w:pPr>
@@ -228,7 +219,7 @@
           <w:color w:val="auto"/>
         </w:rPr>
       </w:pPr>
-      <w:bookmarkStart w:id="8" w:name="heading-8"/>
+      <w:bookmarkStart w:id="7" w:name="heading-8"/>
       <w:r>
         <w:rPr>
           <w:rFonts w:ascii="Times New Roman" w:hAnsi="Times New Roman" w:cs="Times New Roman"/>
@@ -236,7 +227,7 @@
         </w:rPr>
         <w:t xml:space="preserve"> Heading 8 </w:t>
       </w:r>
-      <w:bookmarkEnd w:id="8"/>
+      <w:bookmarkEnd w:id="7"/>
     </w:p>
     <w:p>
       <w:pPr>
@@ -247,7 +238,7 @@
           <w:color w:val="auto"/>
         </w:rPr>
       </w:pPr>
-      <w:bookmarkStart w:id="9" w:name="heading-9"/>
+      <w:bookmarkStart w:id="8" w:name="heading-9"/>
       <w:r>
         <w:rPr>
           <w:rFonts w:ascii="Times New Roman" w:hAnsi="Times New Roman" w:cs="Times New Roman"/>
@@ -255,7 +246,7 @@
         </w:rPr>
         <w:t xml:space="preserve"> Heading 9 </w:t>
       </w:r>
-      <w:bookmarkEnd w:id="9"/>
+      <w:bookmarkEnd w:id="8"/>
     </w:p>
     <w:p>
       <w:pPr>
@@ -555,6 +546,19 @@
           <w:rFonts w:ascii="Times New Roman" w:hAnsi="Times New Roman" w:cs="Times New Roman"/>
         </w:rPr>
         <w:t xml:space="preserve"> Definition </w:t>
+      </w:r>
+    </w:p>
+    <w:p>
+      <w:pPr>
+        <w:pStyle w:val="Bibliography"/>
+      </w:pPr>
+      <w:r>
+        <w:t>Bibli</w:t>
+      </w:r>
+      <w:bookmarkStart w:id="9" w:name="_GoBack"/>
+      <w:bookmarkEnd w:id="9"/>
+      <w:r>
+        <w:t>ography</w:t>
       </w:r>
     </w:p>
     <w:sectPr>
@@ -1391,6 +1395,14 @@
     <w:name w:val="Bibliography"/>
     <w:basedOn w:val="Normal"/>
     <w:qFormat/>
+    <w:rsid w:val="00ED04FA"/>
+    <w:pPr>
+      <w:spacing w:line="360" w:lineRule="auto"/>
+      <w:ind w:left="720" w:hanging="720"/>
+    </w:pPr>
+    <w:rPr>
+      <w:rFonts w:ascii="Times New Roman" w:hAnsi="Times New Roman"/>
+    </w:rPr>
   </w:style>
   <w:style w:type="paragraph" w:styleId="BlockText">
     <w:name w:val="Block Text"/>

</xml_diff>

<commit_message>
Reformat for JEBC and start analysis
</commit_message>
<xml_diff>
--- a/documents/manuscript/custom-reference.docx
+++ b/documents/manuscript/custom-reference.docx
@@ -79,60 +79,69 @@
           <w:rFonts w:cs="Times New Roman"/>
           <w:szCs w:val="24"/>
         </w:rPr>
-        <w:t xml:space="preserve"> Abstract </w:t>
-      </w:r>
-    </w:p>
-    <w:p>
-      <w:pPr>
-        <w:pStyle w:val="Heading1"/>
+        <w:t xml:space="preserve"> Abst</w:t>
+      </w:r>
+      <w:bookmarkStart w:id="0" w:name="_GoBack"/>
+      <w:bookmarkEnd w:id="0"/>
+      <w:r>
         <w:rPr>
           <w:rFonts w:cs="Times New Roman"/>
           <w:szCs w:val="24"/>
         </w:rPr>
-      </w:pPr>
-      <w:bookmarkStart w:id="0" w:name="heading-1"/>
-      <w:r>
+        <w:t xml:space="preserve">ract </w:t>
+      </w:r>
+    </w:p>
+    <w:p>
+      <w:pPr>
+        <w:pStyle w:val="Heading1"/>
         <w:rPr>
           <w:rFonts w:cs="Times New Roman"/>
           <w:szCs w:val="24"/>
         </w:rPr>
-        <w:t xml:space="preserve"> Heading 1 </w:t>
-      </w:r>
-      <w:bookmarkEnd w:id="0"/>
-    </w:p>
-    <w:p>
-      <w:pPr>
-        <w:pStyle w:val="Heading2"/>
-      </w:pPr>
-      <w:bookmarkStart w:id="1" w:name="heading-2"/>
-      <w:r>
-        <w:t xml:space="preserve"> </w:t>
-      </w:r>
-      <w:r>
-        <w:t>Heading</w:t>
-      </w:r>
-      <w:r>
-        <w:t xml:space="preserve"> 2 </w:t>
-      </w:r>
-      <w:bookmarkEnd w:id="1"/>
-    </w:p>
-    <w:p>
-      <w:pPr>
-        <w:pStyle w:val="Heading3"/>
+      </w:pPr>
+      <w:bookmarkStart w:id="1" w:name="heading-1"/>
+      <w:r>
         <w:rPr>
           <w:rFonts w:cs="Times New Roman"/>
           <w:szCs w:val="24"/>
         </w:rPr>
-      </w:pPr>
-      <w:bookmarkStart w:id="2" w:name="heading-3"/>
-      <w:r>
+        <w:t xml:space="preserve"> Heading 1 </w:t>
+      </w:r>
+      <w:bookmarkEnd w:id="1"/>
+    </w:p>
+    <w:p>
+      <w:pPr>
+        <w:pStyle w:val="Heading2"/>
+      </w:pPr>
+      <w:bookmarkStart w:id="2" w:name="heading-2"/>
+      <w:r>
+        <w:t xml:space="preserve"> </w:t>
+      </w:r>
+      <w:r>
+        <w:t>Heading</w:t>
+      </w:r>
+      <w:r>
+        <w:t xml:space="preserve"> 2 </w:t>
+      </w:r>
+      <w:bookmarkEnd w:id="2"/>
+    </w:p>
+    <w:p>
+      <w:pPr>
+        <w:pStyle w:val="Heading3"/>
         <w:rPr>
           <w:rFonts w:cs="Times New Roman"/>
           <w:szCs w:val="24"/>
         </w:rPr>
+      </w:pPr>
+      <w:bookmarkStart w:id="3" w:name="heading-3"/>
+      <w:r>
+        <w:rPr>
+          <w:rFonts w:cs="Times New Roman"/>
+          <w:szCs w:val="24"/>
+        </w:rPr>
         <w:t xml:space="preserve"> Heading 3 </w:t>
       </w:r>
-      <w:bookmarkEnd w:id="2"/>
+      <w:bookmarkEnd w:id="3"/>
     </w:p>
     <w:p>
       <w:pPr>
@@ -143,7 +152,7 @@
           <w:color w:val="auto"/>
         </w:rPr>
       </w:pPr>
-      <w:bookmarkStart w:id="3" w:name="heading-4"/>
+      <w:bookmarkStart w:id="4" w:name="heading-4"/>
       <w:r>
         <w:rPr>
           <w:rFonts w:ascii="Times New Roman" w:hAnsi="Times New Roman" w:cs="Times New Roman"/>
@@ -151,7 +160,7 @@
         </w:rPr>
         <w:t xml:space="preserve"> Heading 4 </w:t>
       </w:r>
-      <w:bookmarkEnd w:id="3"/>
+      <w:bookmarkEnd w:id="4"/>
     </w:p>
     <w:p>
       <w:pPr>
@@ -162,7 +171,7 @@
           <w:color w:val="auto"/>
         </w:rPr>
       </w:pPr>
-      <w:bookmarkStart w:id="4" w:name="heading-5"/>
+      <w:bookmarkStart w:id="5" w:name="heading-5"/>
       <w:r>
         <w:rPr>
           <w:rFonts w:ascii="Times New Roman" w:hAnsi="Times New Roman" w:cs="Times New Roman"/>
@@ -170,7 +179,7 @@
         </w:rPr>
         <w:t xml:space="preserve"> Heading 5 </w:t>
       </w:r>
-      <w:bookmarkEnd w:id="4"/>
+      <w:bookmarkEnd w:id="5"/>
     </w:p>
     <w:p>
       <w:pPr>
@@ -181,7 +190,7 @@
           <w:color w:val="auto"/>
         </w:rPr>
       </w:pPr>
-      <w:bookmarkStart w:id="5" w:name="heading-6"/>
+      <w:bookmarkStart w:id="6" w:name="heading-6"/>
       <w:r>
         <w:rPr>
           <w:rFonts w:ascii="Times New Roman" w:hAnsi="Times New Roman" w:cs="Times New Roman"/>
@@ -189,7 +198,7 @@
         </w:rPr>
         <w:t xml:space="preserve"> Heading 6 </w:t>
       </w:r>
-      <w:bookmarkEnd w:id="5"/>
+      <w:bookmarkEnd w:id="6"/>
     </w:p>
     <w:p>
       <w:pPr>
@@ -200,7 +209,7 @@
           <w:color w:val="auto"/>
         </w:rPr>
       </w:pPr>
-      <w:bookmarkStart w:id="6" w:name="heading-7"/>
+      <w:bookmarkStart w:id="7" w:name="heading-7"/>
       <w:r>
         <w:rPr>
           <w:rFonts w:ascii="Times New Roman" w:hAnsi="Times New Roman" w:cs="Times New Roman"/>
@@ -208,7 +217,7 @@
         </w:rPr>
         <w:t xml:space="preserve"> Heading 7 </w:t>
       </w:r>
-      <w:bookmarkEnd w:id="6"/>
+      <w:bookmarkEnd w:id="7"/>
     </w:p>
     <w:p>
       <w:pPr>
@@ -219,7 +228,7 @@
           <w:color w:val="auto"/>
         </w:rPr>
       </w:pPr>
-      <w:bookmarkStart w:id="7" w:name="heading-8"/>
+      <w:bookmarkStart w:id="8" w:name="heading-8"/>
       <w:r>
         <w:rPr>
           <w:rFonts w:ascii="Times New Roman" w:hAnsi="Times New Roman" w:cs="Times New Roman"/>
@@ -227,7 +236,7 @@
         </w:rPr>
         <w:t xml:space="preserve"> Heading 8 </w:t>
       </w:r>
-      <w:bookmarkEnd w:id="7"/>
+      <w:bookmarkEnd w:id="8"/>
     </w:p>
     <w:p>
       <w:pPr>
@@ -238,7 +247,7 @@
           <w:color w:val="auto"/>
         </w:rPr>
       </w:pPr>
-      <w:bookmarkStart w:id="8" w:name="heading-9"/>
+      <w:bookmarkStart w:id="9" w:name="heading-9"/>
       <w:r>
         <w:rPr>
           <w:rFonts w:ascii="Times New Roman" w:hAnsi="Times New Roman" w:cs="Times New Roman"/>
@@ -246,7 +255,7 @@
         </w:rPr>
         <w:t xml:space="preserve"> Heading 9 </w:t>
       </w:r>
-      <w:bookmarkEnd w:id="8"/>
+      <w:bookmarkEnd w:id="9"/>
     </w:p>
     <w:p>
       <w:pPr>
@@ -281,50 +290,24 @@
           <w:rFonts w:ascii="Times New Roman" w:hAnsi="Times New Roman" w:cs="Times New Roman"/>
           <w:sz w:val="24"/>
         </w:rPr>
-        <w:t xml:space="preserve"> Verbatim </w:t>
-      </w:r>
-      <w:proofErr w:type="gramStart"/>
-      <w:r>
-        <w:rPr>
-          <w:rStyle w:val="VerbatimChar"/>
-          <w:rFonts w:ascii="Times New Roman" w:hAnsi="Times New Roman" w:cs="Times New Roman"/>
-          <w:sz w:val="24"/>
-        </w:rPr>
-        <w:t xml:space="preserve">Char </w:t>
+        <w:t xml:space="preserve"> Verbatim Char </w:t>
       </w:r>
       <w:r>
         <w:rPr>
           <w:rFonts w:cs="Times New Roman"/>
         </w:rPr>
-        <w:t xml:space="preserve"> .</w:t>
-      </w:r>
-      <w:proofErr w:type="gramEnd"/>
-      <w:r>
-        <w:rPr>
-          <w:rFonts w:cs="Times New Roman"/>
-        </w:rPr>
-        <w:t xml:space="preserve">    </w:t>
-      </w:r>
-      <w:hyperlink r:id="rId7">
+        <w:t xml:space="preserve"> .    </w:t>
+      </w:r>
+      <w:hyperlink r:id="rId8">
         <w:r>
           <w:rPr>
             <w:rStyle w:val="Hyperlink"/>
             <w:rFonts w:cs="Times New Roman"/>
             <w:color w:val="auto"/>
           </w:rPr>
-          <w:t xml:space="preserve"> </w:t>
-        </w:r>
-        <w:proofErr w:type="gramStart"/>
-        <w:r>
-          <w:rPr>
-            <w:rStyle w:val="Hyperlink"/>
-            <w:rFonts w:cs="Times New Roman"/>
-            <w:color w:val="auto"/>
-          </w:rPr>
-          <w:t xml:space="preserve">Hyperlink </w:t>
+          <w:t xml:space="preserve"> Hyperlink </w:t>
         </w:r>
       </w:hyperlink>
-      <w:proofErr w:type="gramEnd"/>
       <w:r>
         <w:rPr>
           <w:rFonts w:cs="Times New Roman"/>
@@ -447,6 +430,7 @@
               <w:rPr>
                 <w:rFonts w:cs="Times New Roman"/>
               </w:rPr>
+              <w:lastRenderedPageBreak/>
               <w:t xml:space="preserve"> 1 </w:t>
             </w:r>
           </w:p>
@@ -499,7 +483,6 @@
         <w:rPr>
           <w:rFonts w:ascii="Times New Roman" w:hAnsi="Times New Roman" w:cs="Times New Roman"/>
         </w:rPr>
-        <w:lastRenderedPageBreak/>
         <w:t xml:space="preserve"> DefinitionTerm </w:t>
       </w:r>
     </w:p>
@@ -553,15 +536,11 @@
         <w:pStyle w:val="Bibliography"/>
       </w:pPr>
       <w:r>
-        <w:t>Bibli</w:t>
-      </w:r>
-      <w:bookmarkStart w:id="9" w:name="_GoBack"/>
-      <w:bookmarkEnd w:id="9"/>
-      <w:r>
-        <w:t>ography</w:t>
+        <w:t>Bibliography</w:t>
       </w:r>
     </w:p>
     <w:sectPr>
+      <w:footerReference w:type="default" r:id="rId9"/>
       <w:pgSz w:w="12240" w:h="15840"/>
       <w:pgMar w:top="1440" w:right="1440" w:bottom="1440" w:left="1440" w:header="720" w:footer="720" w:gutter="0"/>
       <w:lnNumType w:countBy="1" w:restart="continuous"/>
@@ -595,6 +574,58 @@
     </w:p>
   </w:endnote>
 </w:endnotes>
+</file>
+
+<file path=word/footer1.xml><?xml version="1.0" encoding="utf-8"?>
+<w:ftr xmlns:wpc="http://schemas.microsoft.com/office/word/2010/wordprocessingCanvas" xmlns:cx="http://schemas.microsoft.com/office/drawing/2014/chartex" xmlns:cx1="http://schemas.microsoft.com/office/drawing/2015/9/8/chartex" xmlns:mc="http://schemas.openxmlformats.org/markup-compatibility/2006" xmlns:o="urn:schemas-microsoft-com:office:office" xmlns:r="http://schemas.openxmlformats.org/officeDocument/2006/relationships" xmlns:m="http://schemas.openxmlformats.org/officeDocument/2006/math" xmlns:v="urn:schemas-microsoft-com:vml" xmlns:wp14="http://schemas.microsoft.com/office/word/2010/wordprocessingDrawing" xmlns:wp="http://schemas.openxmlformats.org/drawingml/2006/wordprocessingDrawing" xmlns:w10="urn:schemas-microsoft-com:office:word" xmlns:w="http://schemas.openxmlformats.org/wordprocessingml/2006/main" xmlns:w14="http://schemas.microsoft.com/office/word/2010/wordml" xmlns:w15="http://schemas.microsoft.com/office/word/2012/wordml" xmlns:w16se="http://schemas.microsoft.com/office/word/2015/wordml/symex" xmlns:wpg="http://schemas.microsoft.com/office/word/2010/wordprocessingGroup" xmlns:wpi="http://schemas.microsoft.com/office/word/2010/wordprocessingInk" xmlns:wne="http://schemas.microsoft.com/office/word/2006/wordml" xmlns:wps="http://schemas.microsoft.com/office/word/2010/wordprocessingShape" mc:Ignorable="w14 w15 w16se wp14">
+  <w:sdt>
+    <w:sdtPr>
+      <w:id w:val="315309187"/>
+      <w:docPartObj>
+        <w:docPartGallery w:val="Page Numbers (Bottom of Page)"/>
+        <w:docPartUnique/>
+      </w:docPartObj>
+    </w:sdtPr>
+    <w:sdtEndPr>
+      <w:rPr>
+        <w:noProof/>
+      </w:rPr>
+    </w:sdtEndPr>
+    <w:sdtContent>
+      <w:p>
+        <w:pPr>
+          <w:pStyle w:val="Footer"/>
+        </w:pPr>
+        <w:r>
+          <w:fldChar w:fldCharType="begin"/>
+        </w:r>
+        <w:r>
+          <w:instrText xml:space="preserve"> PAGE   \* MERGEFORMAT </w:instrText>
+        </w:r>
+        <w:r>
+          <w:fldChar w:fldCharType="separate"/>
+        </w:r>
+        <w:r>
+          <w:rPr>
+            <w:noProof/>
+          </w:rPr>
+          <w:t>1</w:t>
+        </w:r>
+        <w:r>
+          <w:rPr>
+            <w:noProof/>
+          </w:rPr>
+          <w:fldChar w:fldCharType="end"/>
+        </w:r>
+      </w:p>
+    </w:sdtContent>
+  </w:sdt>
+  <w:p>
+    <w:pPr>
+      <w:pStyle w:val="Footer"/>
+    </w:pPr>
+  </w:p>
+</w:ftr>
 </file>
 
 <file path=word/footnotes.xml><?xml version="1.0" encoding="utf-8"?>
@@ -779,7 +810,7 @@
     <w:lsdException w:name="footnote text" w:semiHidden="1" w:unhideWhenUsed="1"/>
     <w:lsdException w:name="annotation text" w:semiHidden="1" w:unhideWhenUsed="1"/>
     <w:lsdException w:name="header" w:semiHidden="1" w:unhideWhenUsed="1"/>
-    <w:lsdException w:name="footer" w:semiHidden="1" w:unhideWhenUsed="1"/>
+    <w:lsdException w:name="footer" w:semiHidden="1" w:uiPriority="99" w:unhideWhenUsed="1"/>
     <w:lsdException w:name="index heading" w:semiHidden="1" w:unhideWhenUsed="1"/>
     <w:lsdException w:name="caption" w:semiHidden="1" w:unhideWhenUsed="1"/>
     <w:lsdException w:name="table of figures" w:semiHidden="1" w:unhideWhenUsed="1"/>
@@ -1100,18 +1131,19 @@
     <w:next w:val="BodyText"/>
     <w:uiPriority w:val="9"/>
     <w:qFormat/>
-    <w:rsid w:val="00A57D73"/>
+    <w:rsid w:val="002E455A"/>
     <w:pPr>
       <w:keepNext/>
       <w:keepLines/>
-      <w:spacing w:after="0" w:line="360" w:lineRule="auto"/>
+      <w:spacing w:after="0" w:line="480" w:lineRule="auto"/>
       <w:jc w:val="center"/>
       <w:outlineLvl w:val="0"/>
     </w:pPr>
     <w:rPr>
-      <w:rFonts w:ascii="Times New Roman" w:eastAsiaTheme="majorEastAsia" w:hAnsi="Times New Roman" w:cstheme="majorBidi"/>
+      <w:rFonts w:ascii="Arial" w:eastAsiaTheme="majorEastAsia" w:hAnsi="Arial" w:cstheme="majorBidi"/>
       <w:b/>
       <w:bCs/>
+      <w:caps/>
       <w:szCs w:val="32"/>
     </w:rPr>
   </w:style>
@@ -1122,11 +1154,11 @@
     <w:uiPriority w:val="9"/>
     <w:unhideWhenUsed/>
     <w:qFormat/>
-    <w:rsid w:val="00A57D73"/>
+    <w:rsid w:val="00941D21"/>
     <w:pPr>
       <w:keepNext/>
       <w:keepLines/>
-      <w:spacing w:before="200" w:after="0" w:line="360" w:lineRule="auto"/>
+      <w:spacing w:before="200" w:after="0" w:line="480" w:lineRule="auto"/>
       <w:outlineLvl w:val="1"/>
     </w:pPr>
     <w:rPr>
@@ -1300,9 +1332,9 @@
     <w:name w:val="Body Text"/>
     <w:basedOn w:val="Normal"/>
     <w:qFormat/>
-    <w:rsid w:val="00A77862"/>
-    <w:pPr>
-      <w:spacing w:after="0" w:line="360" w:lineRule="auto"/>
+    <w:rsid w:val="00941D21"/>
+    <w:pPr>
+      <w:spacing w:after="0" w:line="480" w:lineRule="auto"/>
     </w:pPr>
     <w:rPr>
       <w:rFonts w:ascii="Times New Roman" w:hAnsi="Times New Roman"/>
@@ -1313,7 +1345,7 @@
     <w:basedOn w:val="BodyText"/>
     <w:next w:val="BodyText"/>
     <w:qFormat/>
-    <w:rsid w:val="00A77862"/>
+    <w:rsid w:val="00941D21"/>
   </w:style>
   <w:style w:type="paragraph" w:customStyle="1" w:styleId="Compact">
     <w:name w:val="Compact"/>
@@ -1328,15 +1360,15 @@
     <w:basedOn w:val="Normal"/>
     <w:next w:val="BodyText"/>
     <w:qFormat/>
-    <w:rsid w:val="0016572D"/>
+    <w:rsid w:val="002E455A"/>
     <w:pPr>
       <w:keepNext/>
       <w:keepLines/>
-      <w:spacing w:after="0" w:line="360" w:lineRule="auto"/>
+      <w:spacing w:after="0" w:line="480" w:lineRule="auto"/>
       <w:jc w:val="center"/>
     </w:pPr>
     <w:rPr>
-      <w:rFonts w:ascii="Times New Roman" w:eastAsiaTheme="majorEastAsia" w:hAnsi="Times New Roman" w:cstheme="majorBidi"/>
+      <w:rFonts w:ascii="Arial" w:eastAsiaTheme="majorEastAsia" w:hAnsi="Arial" w:cstheme="majorBidi"/>
       <w:b/>
       <w:bCs/>
       <w:szCs w:val="36"/>
@@ -1380,14 +1412,17 @@
     <w:basedOn w:val="Normal"/>
     <w:next w:val="BodyText"/>
     <w:qFormat/>
-    <w:rsid w:val="00A77862"/>
+    <w:rsid w:val="002737FD"/>
     <w:pPr>
       <w:keepNext/>
       <w:keepLines/>
-      <w:spacing w:after="0" w:line="360" w:lineRule="auto"/>
-    </w:pPr>
-    <w:rPr>
-      <w:rFonts w:ascii="Times New Roman" w:hAnsi="Times New Roman"/>
+      <w:spacing w:after="0" w:line="480" w:lineRule="auto"/>
+      <w:jc w:val="center"/>
+    </w:pPr>
+    <w:rPr>
+      <w:rFonts w:ascii="Arial" w:hAnsi="Arial"/>
+      <w:b/>
+      <w:caps/>
       <w:szCs w:val="20"/>
     </w:rPr>
   </w:style>
@@ -1395,9 +1430,9 @@
     <w:name w:val="Bibliography"/>
     <w:basedOn w:val="Normal"/>
     <w:qFormat/>
-    <w:rsid w:val="00ED04FA"/>
-    <w:pPr>
-      <w:spacing w:line="360" w:lineRule="auto"/>
+    <w:rsid w:val="00941D21"/>
+    <w:pPr>
+      <w:spacing w:line="480" w:lineRule="auto"/>
       <w:ind w:left="720" w:hanging="720"/>
     </w:pPr>
     <w:rPr>
@@ -1544,6 +1579,48 @@
     <w:semiHidden/>
     <w:unhideWhenUsed/>
     <w:rsid w:val="006E462A"/>
+  </w:style>
+  <w:style w:type="paragraph" w:styleId="Header">
+    <w:name w:val="header"/>
+    <w:basedOn w:val="Normal"/>
+    <w:link w:val="HeaderChar"/>
+    <w:unhideWhenUsed/>
+    <w:rsid w:val="003144EB"/>
+    <w:pPr>
+      <w:tabs>
+        <w:tab w:val="center" w:pos="4680"/>
+        <w:tab w:val="right" w:pos="9360"/>
+      </w:tabs>
+      <w:spacing w:after="0"/>
+    </w:pPr>
+  </w:style>
+  <w:style w:type="character" w:customStyle="1" w:styleId="HeaderChar">
+    <w:name w:val="Header Char"/>
+    <w:basedOn w:val="DefaultParagraphFont"/>
+    <w:link w:val="Header"/>
+    <w:rsid w:val="003144EB"/>
+  </w:style>
+  <w:style w:type="paragraph" w:styleId="Footer">
+    <w:name w:val="footer"/>
+    <w:basedOn w:val="Normal"/>
+    <w:link w:val="FooterChar"/>
+    <w:uiPriority w:val="99"/>
+    <w:unhideWhenUsed/>
+    <w:rsid w:val="003144EB"/>
+    <w:pPr>
+      <w:tabs>
+        <w:tab w:val="center" w:pos="4680"/>
+        <w:tab w:val="right" w:pos="9360"/>
+      </w:tabs>
+      <w:spacing w:after="0"/>
+    </w:pPr>
+  </w:style>
+  <w:style w:type="character" w:customStyle="1" w:styleId="FooterChar">
+    <w:name w:val="Footer Char"/>
+    <w:basedOn w:val="DefaultParagraphFont"/>
+    <w:link w:val="Footer"/>
+    <w:uiPriority w:val="99"/>
+    <w:rsid w:val="003144EB"/>
   </w:style>
 </w:styles>
 </file>
@@ -1864,4 +1941,16 @@
   </a:objectDefaults>
   <a:extraClrSchemeLst/>
 </a:theme>
+</file>
+
+<file path=customXml/item1.xml><?xml version="1.0" encoding="utf-8"?>
+<b:Sources xmlns:b="http://schemas.openxmlformats.org/officeDocument/2006/bibliography" xmlns="http://schemas.openxmlformats.org/officeDocument/2006/bibliography" SelectedStyle="\APASixthEditionOfficeOnline.xsl" StyleName="APA" Version="6"/>
+</file>
+
+<file path=customXml/itemProps1.xml><?xml version="1.0" encoding="utf-8"?>
+<ds:datastoreItem xmlns:ds="http://schemas.openxmlformats.org/officeDocument/2006/customXml" ds:itemID="{DA9F24AA-B5EC-4096-889D-C6C2EACF2F2B}">
+  <ds:schemaRefs>
+    <ds:schemaRef ds:uri="http://schemas.openxmlformats.org/officeDocument/2006/bibliography"/>
+  </ds:schemaRefs>
+</ds:datastoreItem>
 </file>
</xml_diff>